<commit_message>
homepage as welcome page
</commit_message>
<xml_diff>
--- a/temp/613dd7074e86491f500862e7_10021083001_patientVisit.docx
+++ b/temp/613dd7074e86491f500862e7_10021083001_patientVisit.docx
@@ -43,7 +43,7 @@
           <w:szCs w:val="24"/>
           <w:rFonts w:ascii="Arial" w:cs="Arial" w:eastAsia="Arial" w:hAnsi="Arial"/>
         </w:rPr>
-        <w:t xml:space="preserve">12 / Oct / 2021</w:t>
+        <w:t xml:space="preserve">13 / Oct / 2021</w:t>
       </w:r>
     </w:p>
     <w:p>
@@ -372,7 +372,7 @@
           <w:szCs w:val="24"/>
           <w:rFonts w:ascii="Arial" w:cs="Arial" w:eastAsia="Arial" w:hAnsi="Arial"/>
         </w:rPr>
-        <w:t xml:space="preserve">26 / 10 / 2021</w:t>
+        <w:t xml:space="preserve">27 / 10 / 2021</w:t>
       </w:r>
     </w:p>
     <w:p>
@@ -465,7 +465,7 @@
 
 <file path=word/numbering.xml><?xml version="1.0" encoding="utf-8"?>
 <w:numbering xmlns:wpc="http://schemas.microsoft.com/office/word/2010/wordprocessingCanvas" xmlns:mc="http://schemas.openxmlformats.org/markup-compatibility/2006" xmlns:o="urn:schemas-microsoft-com:office:office" xmlns:r="http://schemas.openxmlformats.org/officeDocument/2006/relationships" xmlns:m="http://schemas.openxmlformats.org/officeDocument/2006/math" xmlns:v="urn:schemas-microsoft-com:vml" xmlns:wp14="http://schemas.microsoft.com/office/word/2010/wordprocessingDrawing" xmlns:wp="http://schemas.openxmlformats.org/drawingml/2006/wordprocessingDrawing" xmlns:w10="urn:schemas-microsoft-com:office:word" xmlns:w="http://schemas.openxmlformats.org/wordprocessingml/2006/main" xmlns:w14="http://schemas.microsoft.com/office/word/2010/wordml" xmlns:w15="http://schemas.microsoft.com/office/word/2012/wordml" xmlns:wpg="http://schemas.microsoft.com/office/word/2010/wordprocessingGroup" xmlns:wpi="http://schemas.microsoft.com/office/word/2010/wordprocessingInk" xmlns:wne="http://schemas.microsoft.com/office/word/2006/wordml" xmlns:wps="http://schemas.microsoft.com/office/word/2010/wordprocessingShape" mc:Ignorable="w14 w15 wp14">
-  <w:abstractNum w:abstractNumId="1" w15:restartNumberingAfterBreak="0">
+  <w:abstractNum w:abstractNumId="0" w15:restartNumberingAfterBreak="0">
     <w:multiLevelType w:val="hybridMultilevel"/>
     <w:lvl w:ilvl="0" w15:tentative="1">
       <w:start w:val="1"/>
@@ -550,7 +550,7 @@
     </w:lvl>
   </w:abstractNum>
   <w:num w:numId="0">
-    <w:abstractNumId w:val="1"/>
+    <w:abstractNumId w:val="0"/>
     <w:lvlOverride w:ilvl="0">
       <w:startOverride w:val="1"/>
     </w:lvlOverride>

</xml_diff>

<commit_message>
made changes as per dentee
</commit_message>
<xml_diff>
--- a/temp/613dd7074e86491f500862e7_10021083001_patientVisit.docx
+++ b/temp/613dd7074e86491f500862e7_10021083001_patientVisit.docx
@@ -43,7 +43,7 @@
           <w:szCs w:val="24"/>
           <w:rFonts w:ascii="Arial" w:cs="Arial" w:eastAsia="Arial" w:hAnsi="Arial"/>
         </w:rPr>
-        <w:t xml:space="preserve">13 / Oct / 2021</w:t>
+        <w:t xml:space="preserve">14 / Oct / 2021</w:t>
       </w:r>
     </w:p>
     <w:p>
@@ -196,35 +196,7 @@
           <w:szCs w:val="24"/>
           <w:rFonts w:ascii="Arial" w:cs="Arial" w:eastAsia="Arial" w:hAnsi="Arial"/>
         </w:rPr>
-        <w:t xml:space="preserve">Metacin  extra  1 -- 0 -- ½  for 5 Day(s)</w:t>
-      </w:r>
-    </w:p>
-    <w:p>
-      <w:r>
-        <w:t xml:space="preserve"/>
-      </w:r>
-    </w:p>
-    <w:p>
-      <w:r>
-        <w:t xml:space="preserve"/>
-      </w:r>
-    </w:p>
-    <w:p>
-      <w:r>
-        <w:t xml:space="preserve"/>
-      </w:r>
-    </w:p>
-    <w:p>
-      <w:r>
-        <w:rPr>
-          <w:b w:val="true"/>
-          <w:bCs w:val="true"/>
-          <w:u w:val="single"/>
-          <w:sz w:val="24"/>
-          <w:szCs w:val="24"/>
-          <w:rFonts w:ascii="Arial" w:cs="Arial" w:eastAsia="Arial" w:hAnsi="Arial"/>
-        </w:rPr>
-        <w:t xml:space="preserve">Advice:</w:t>
+        <w:t xml:space="preserve">Crocin  1½ -- 1 -- 2  for 7 Day(s)</w:t>
       </w:r>
     </w:p>
     <w:p>
@@ -246,7 +218,12 @@
           <w:szCs w:val="24"/>
           <w:rFonts w:ascii="Arial" w:cs="Arial" w:eastAsia="Arial" w:hAnsi="Arial"/>
         </w:rPr>
-        <w:t xml:space="preserve">Avoid cold drink</w:t>
+        <w:t xml:space="preserve">Gelucil  2½ -- 0 -- 3  for 2 Weeks(s)</w:t>
+      </w:r>
+    </w:p>
+    <w:p>
+      <w:r>
+        <w:t xml:space="preserve"/>
       </w:r>
     </w:p>
     <w:p>
@@ -269,7 +246,7 @@
           <w:szCs w:val="24"/>
           <w:rFonts w:ascii="Arial" w:cs="Arial" w:eastAsia="Arial" w:hAnsi="Arial"/>
         </w:rPr>
-        <w:t xml:space="preserve">Test to be taken for next visit:</w:t>
+        <w:t xml:space="preserve">Advice:</w:t>
       </w:r>
     </w:p>
     <w:p>
@@ -291,7 +268,7 @@
           <w:szCs w:val="24"/>
           <w:rFonts w:ascii="Arial" w:cs="Arial" w:eastAsia="Arial" w:hAnsi="Arial"/>
         </w:rPr>
-        <w:t xml:space="preserve">Hb1aC after 3 months</w:t>
+        <w:t xml:space="preserve">Avoid Sugar / Gur / Honey Fruit Juice and Soft Drink</w:t>
       </w:r>
     </w:p>
     <w:p>
@@ -308,7 +285,7 @@
           <w:szCs w:val="24"/>
           <w:rFonts w:ascii="Arial" w:cs="Arial" w:eastAsia="Arial" w:hAnsi="Arial"/>
         </w:rPr>
-        <w:t xml:space="preserve">ECG</w:t>
+        <w:t xml:space="preserve">Any fruit only 100g per day</w:t>
       </w:r>
     </w:p>
     <w:p>
@@ -325,7 +302,86 @@
           <w:szCs w:val="24"/>
           <w:rFonts w:ascii="Arial" w:cs="Arial" w:eastAsia="Arial" w:hAnsi="Arial"/>
         </w:rPr>
-        <w:t xml:space="preserve">xray</w:t>
+        <w:t xml:space="preserve">Balanced Diet</w:t>
+      </w:r>
+    </w:p>
+    <w:p>
+      <w:pPr>
+        <w:pStyle w:val="ListParagraph"/>
+        <w:numPr>
+          <w:ilvl w:val="0"/>
+          <w:numId w:val="1"/>
+        </w:numPr>
+      </w:pPr>
+      <w:r>
+        <w:rPr>
+          <w:sz w:val="24"/>
+          <w:szCs w:val="24"/>
+          <w:rFonts w:ascii="Arial" w:cs="Arial" w:eastAsia="Arial" w:hAnsi="Arial"/>
+        </w:rPr>
+        <w:t xml:space="preserve">Take steam 2 / 3 time a day</w:t>
+      </w:r>
+    </w:p>
+    <w:p>
+      <w:pPr>
+        <w:pStyle w:val="ListParagraph"/>
+        <w:numPr>
+          <w:ilvl w:val="0"/>
+          <w:numId w:val="1"/>
+        </w:numPr>
+      </w:pPr>
+      <w:r>
+        <w:rPr>
+          <w:sz w:val="24"/>
+          <w:szCs w:val="24"/>
+          <w:rFonts w:ascii="Arial" w:cs="Arial" w:eastAsia="Arial" w:hAnsi="Arial"/>
+        </w:rPr>
+        <w:t xml:space="preserve">Physiotherapy</w:t>
+      </w:r>
+    </w:p>
+    <w:p>
+      <w:r>
+        <w:t xml:space="preserve"/>
+      </w:r>
+    </w:p>
+    <w:p>
+      <w:r>
+        <w:t xml:space="preserve"/>
+      </w:r>
+    </w:p>
+    <w:p>
+      <w:r>
+        <w:rPr>
+          <w:b w:val="true"/>
+          <w:bCs w:val="true"/>
+          <w:u w:val="single"/>
+          <w:sz w:val="24"/>
+          <w:szCs w:val="24"/>
+          <w:rFonts w:ascii="Arial" w:cs="Arial" w:eastAsia="Arial" w:hAnsi="Arial"/>
+        </w:rPr>
+        <w:t xml:space="preserve">Test to be taken for next visit:</w:t>
+      </w:r>
+    </w:p>
+    <w:p>
+      <w:r>
+        <w:t xml:space="preserve"/>
+      </w:r>
+    </w:p>
+    <w:p>
+      <w:pPr>
+        <w:pStyle w:val="ListParagraph"/>
+        <w:numPr>
+          <w:ilvl w:val="0"/>
+          <w:numId w:val="1"/>
+        </w:numPr>
+      </w:pPr>
+      <w:r>
+        <w:rPr>
+          <w:sz w:val="24"/>
+          <w:szCs w:val="24"/>
+          <w:rFonts w:ascii="Arial" w:cs="Arial" w:eastAsia="Arial" w:hAnsi="Arial"/>
+        </w:rPr>
+        <w:t xml:space="preserve">Rem 1</w:t>
       </w:r>
     </w:p>
     <w:p>
@@ -372,7 +428,7 @@
           <w:szCs w:val="24"/>
           <w:rFonts w:ascii="Arial" w:cs="Arial" w:eastAsia="Arial" w:hAnsi="Arial"/>
         </w:rPr>
-        <w:t xml:space="preserve">27 / 10 / 2021</w:t>
+        <w:t xml:space="preserve">28 / 10 / 2021</w:t>
       </w:r>
     </w:p>
     <w:p>

</xml_diff>